<commit_message>
Ready to push to cloud
</commit_message>
<xml_diff>
--- a/Comp7940 Group Project 29.docx
+++ b/Comp7940 Group Project 29.docx
@@ -176,7 +176,7 @@
       <w:pPr>
         <w:jc w:val="center"/>
         <w:rPr>
-          <w:rFonts w:ascii="Times New Roman" w:hAnsi="Times New Roman" w:cs="Times New Roman" w:hint="eastAsia"/>
+          <w:rFonts w:ascii="Times New Roman" w:hAnsi="Times New Roman" w:cs="Times New Roman"/>
           <w:b/>
           <w:bCs/>
           <w:i/>
@@ -344,8 +344,24 @@
                 <w:szCs w:val="28"/>
                 <w:shd w:val="clear" w:color="auto" w:fill="FFFFFF"/>
               </w:rPr>
-              <w:t>U, Yuankang</w:t>
+              <w:t xml:space="preserve">U, </w:t>
             </w:r>
+            <w:proofErr w:type="spellStart"/>
+            <w:r>
+              <w:rPr>
+                <w:rFonts w:ascii="Times New Roman" w:hAnsi="Times New Roman" w:cs="Times New Roman"/>
+                <w:b/>
+                <w:bCs/>
+                <w:i/>
+                <w:iCs/>
+                <w:color w:val="222222"/>
+                <w:sz w:val="28"/>
+                <w:szCs w:val="28"/>
+                <w:shd w:val="clear" w:color="auto" w:fill="FFFFFF"/>
+              </w:rPr>
+              <w:t>Yuankang</w:t>
+            </w:r>
+            <w:proofErr w:type="spellEnd"/>
           </w:p>
         </w:tc>
         <w:tc>
@@ -447,8 +463,24 @@
                 <w:szCs w:val="28"/>
                 <w:shd w:val="clear" w:color="auto" w:fill="FFFFFF"/>
               </w:rPr>
-              <w:t>an, Yaoyang</w:t>
+              <w:t xml:space="preserve">an, </w:t>
             </w:r>
+            <w:proofErr w:type="spellStart"/>
+            <w:r>
+              <w:rPr>
+                <w:rFonts w:ascii="Times New Roman" w:hAnsi="Times New Roman" w:cs="Times New Roman"/>
+                <w:b/>
+                <w:bCs/>
+                <w:i/>
+                <w:iCs/>
+                <w:color w:val="222222"/>
+                <w:sz w:val="28"/>
+                <w:szCs w:val="28"/>
+                <w:shd w:val="clear" w:color="auto" w:fill="FFFFFF"/>
+              </w:rPr>
+              <w:t>Yaoyang</w:t>
+            </w:r>
+            <w:proofErr w:type="spellEnd"/>
           </w:p>
         </w:tc>
         <w:tc>
@@ -510,7 +542,7 @@
       <w:pPr>
         <w:jc w:val="center"/>
         <w:rPr>
-          <w:rFonts w:ascii="Times New Roman" w:hAnsi="Times New Roman" w:cs="Times New Roman" w:hint="eastAsia"/>
+          <w:rFonts w:ascii="Times New Roman" w:hAnsi="Times New Roman" w:cs="Times New Roman"/>
           <w:b/>
           <w:bCs/>
           <w:i/>
@@ -595,9 +627,12 @@
           <w:szCs w:val="28"/>
           <w:shd w:val="clear" w:color="auto" w:fill="FFFFFF"/>
         </w:rPr>
-        <w:t xml:space="preserve">sername: </w:t>
-      </w:r>
-      <w:r>
+        <w:t>sername: Cookcooking2022_bot</w:t>
+      </w:r>
+    </w:p>
+    <w:p>
+      <w:pPr>
+        <w:jc w:val="center"/>
         <w:rPr>
           <w:rFonts w:ascii="Times New Roman" w:hAnsi="Times New Roman" w:cs="Times New Roman"/>
           <w:b/>
@@ -607,24 +642,93 @@
           <w:szCs w:val="28"/>
           <w:shd w:val="clear" w:color="auto" w:fill="FFFFFF"/>
         </w:rPr>
-        <w:t>Cookcooking2022_bot</w:t>
-      </w:r>
-    </w:p>
-    <w:p>
-      <w:pPr>
-        <w:jc w:val="center"/>
-        <w:rPr>
-          <w:rFonts w:ascii="Times New Roman" w:hAnsi="Times New Roman" w:cs="Times New Roman"/>
-          <w:b/>
-          <w:bCs/>
-          <w:i/>
-          <w:iCs/>
+      </w:pPr>
+      <w:proofErr w:type="spellStart"/>
+      <w:r>
+        <w:rPr>
+          <w:rFonts w:ascii="Times New Roman" w:hAnsi="Times New Roman" w:cs="Times New Roman" w:hint="eastAsia"/>
+          <w:b/>
+          <w:bCs/>
           <w:color w:val="222222"/>
-          <w:sz w:val="24"/>
-          <w:szCs w:val="24"/>
+          <w:sz w:val="28"/>
+          <w:szCs w:val="28"/>
           <w:shd w:val="clear" w:color="auto" w:fill="FFFFFF"/>
         </w:rPr>
-      </w:pPr>
+        <w:t>Github</w:t>
+      </w:r>
+      <w:proofErr w:type="spellEnd"/>
+      <w:r>
+        <w:rPr>
+          <w:rFonts w:ascii="Times New Roman" w:hAnsi="Times New Roman" w:cs="Times New Roman"/>
+          <w:b/>
+          <w:bCs/>
+          <w:color w:val="222222"/>
+          <w:sz w:val="28"/>
+          <w:szCs w:val="28"/>
+          <w:shd w:val="clear" w:color="auto" w:fill="FFFFFF"/>
+        </w:rPr>
+        <w:t xml:space="preserve"> ID</w:t>
+      </w:r>
+      <w:r>
+        <w:rPr>
+          <w:rFonts w:ascii="Times New Roman" w:hAnsi="Times New Roman" w:cs="Times New Roman" w:hint="eastAsia"/>
+          <w:b/>
+          <w:bCs/>
+          <w:color w:val="222222"/>
+          <w:sz w:val="28"/>
+          <w:szCs w:val="28"/>
+          <w:shd w:val="clear" w:color="auto" w:fill="FFFFFF"/>
+        </w:rPr>
+        <w:t>：</w:t>
+      </w:r>
+      <w:r>
+        <w:rPr>
+          <w:rFonts w:ascii="Times New Roman" w:hAnsi="Times New Roman" w:cs="Times New Roman" w:hint="eastAsia"/>
+          <w:b/>
+          <w:bCs/>
+          <w:color w:val="222222"/>
+          <w:sz w:val="28"/>
+          <w:szCs w:val="28"/>
+          <w:shd w:val="clear" w:color="auto" w:fill="FFFFFF"/>
+        </w:rPr>
+        <w:t xml:space="preserve"> </w:t>
+      </w:r>
+      <w:r>
+        <w:rPr>
+          <w:rFonts w:ascii="Times New Roman" w:hAnsi="Times New Roman" w:cs="Times New Roman"/>
+          <w:b/>
+          <w:bCs/>
+          <w:color w:val="222222"/>
+          <w:sz w:val="28"/>
+          <w:szCs w:val="28"/>
+          <w:shd w:val="clear" w:color="auto" w:fill="FFFFFF"/>
+        </w:rPr>
+        <w:t>H</w:t>
+      </w:r>
+      <w:r>
+        <w:rPr>
+          <w:rFonts w:ascii="Times New Roman" w:hAnsi="Times New Roman" w:cs="Times New Roman" w:hint="eastAsia"/>
+          <w:b/>
+          <w:bCs/>
+          <w:color w:val="222222"/>
+          <w:sz w:val="28"/>
+          <w:szCs w:val="28"/>
+          <w:shd w:val="clear" w:color="auto" w:fill="FFFFFF"/>
+        </w:rPr>
+        <w:t>arry</w:t>
+      </w:r>
+      <w:r>
+        <w:rPr>
+          <w:rFonts w:ascii="Times New Roman" w:hAnsi="Times New Roman" w:cs="Times New Roman"/>
+          <w:b/>
+          <w:bCs/>
+          <w:color w:val="222222"/>
+          <w:sz w:val="28"/>
+          <w:szCs w:val="28"/>
+          <w:shd w:val="clear" w:color="auto" w:fill="FFFFFF"/>
+        </w:rPr>
+        <w:t>bot2022</w:t>
+      </w:r>
     </w:p>
     <w:p>
       <w:pPr>
@@ -941,109 +1045,109 @@
     <w:p>
       <w:pPr>
         <w:rPr>
+          <w:rFonts w:ascii="Times New Roman" w:hAnsi="Times New Roman" w:cs="Times New Roman"/>
+          <w:sz w:val="24"/>
+          <w:szCs w:val="24"/>
+        </w:rPr>
+      </w:pPr>
+    </w:p>
+    <w:p>
+      <w:pPr>
+        <w:rPr>
+          <w:rFonts w:ascii="Times New Roman" w:hAnsi="Times New Roman" w:cs="Times New Roman"/>
+          <w:sz w:val="24"/>
+          <w:szCs w:val="24"/>
+        </w:rPr>
+      </w:pPr>
+      <w:r>
+        <w:rPr>
+          <w:rFonts w:ascii="Times New Roman" w:hAnsi="Times New Roman" w:cs="Times New Roman"/>
+          <w:sz w:val="24"/>
+          <w:szCs w:val="24"/>
+        </w:rPr>
+        <w:t>Users just need to type /help, and then they can see the details.</w:t>
+      </w:r>
+    </w:p>
+    <w:p>
+      <w:pPr>
+        <w:rPr>
+          <w:rFonts w:ascii="Times New Roman" w:hAnsi="Times New Roman" w:cs="Times New Roman"/>
+          <w:sz w:val="24"/>
+          <w:szCs w:val="24"/>
+        </w:rPr>
+      </w:pPr>
+      <w:r>
+        <w:rPr>
+          <w:rFonts w:ascii="Times New Roman" w:hAnsi="Times New Roman" w:cs="Times New Roman"/>
+          <w:sz w:val="24"/>
+          <w:szCs w:val="24"/>
+        </w:rPr>
+        <w:t>It shows how to use the command find and share by a tip</w:t>
+      </w:r>
+      <w:r>
+        <w:rPr>
+          <w:rFonts w:ascii="Times New Roman" w:hAnsi="Times New Roman" w:cs="Times New Roman"/>
+          <w:sz w:val="24"/>
+          <w:szCs w:val="24"/>
+        </w:rPr>
+        <w:t xml:space="preserve">. If user click the text ‘/find’ in blue, the bot will show the usage. </w:t>
+      </w:r>
+      <w:r>
+        <w:rPr>
+          <w:rFonts w:ascii="Times New Roman" w:hAnsi="Times New Roman" w:cs="Times New Roman"/>
+          <w:sz w:val="24"/>
+          <w:szCs w:val="24"/>
+        </w:rPr>
+        <w:t>If user click the text ‘</w:t>
+      </w:r>
+      <w:r>
+        <w:rPr>
+          <w:rFonts w:ascii="Times New Roman" w:hAnsi="Times New Roman" w:cs="Times New Roman"/>
+          <w:sz w:val="24"/>
+          <w:szCs w:val="24"/>
+        </w:rPr>
+        <w:t>/share</w:t>
+      </w:r>
+      <w:r>
+        <w:rPr>
+          <w:rFonts w:ascii="Times New Roman" w:hAnsi="Times New Roman" w:cs="Times New Roman"/>
+          <w:sz w:val="24"/>
+          <w:szCs w:val="24"/>
+        </w:rPr>
+        <w:t xml:space="preserve">’ in blue, the bot will show the usage </w:t>
+      </w:r>
+      <w:r>
+        <w:rPr>
+          <w:rFonts w:ascii="Times New Roman" w:hAnsi="Times New Roman" w:cs="Times New Roman"/>
+          <w:sz w:val="24"/>
+          <w:szCs w:val="24"/>
+        </w:rPr>
+        <w:t>as well.</w:t>
+      </w:r>
+    </w:p>
+    <w:p>
+      <w:pPr>
+        <w:rPr>
+          <w:rFonts w:ascii="Times New Roman" w:hAnsi="Times New Roman" w:cs="Times New Roman"/>
+          <w:sz w:val="24"/>
+          <w:szCs w:val="24"/>
+        </w:rPr>
+      </w:pPr>
+    </w:p>
+    <w:p>
+      <w:pPr>
+        <w:rPr>
+          <w:rFonts w:ascii="Times New Roman" w:hAnsi="Times New Roman" w:cs="Times New Roman"/>
+          <w:sz w:val="24"/>
+          <w:szCs w:val="24"/>
+        </w:rPr>
+      </w:pPr>
+      <w:r>
+        <w:rPr>
           <w:rFonts w:ascii="Times New Roman" w:hAnsi="Times New Roman" w:cs="Times New Roman" w:hint="eastAsia"/>
           <w:sz w:val="24"/>
           <w:szCs w:val="24"/>
         </w:rPr>
-      </w:pPr>
-    </w:p>
-    <w:p>
-      <w:pPr>
-        <w:rPr>
-          <w:rFonts w:ascii="Times New Roman" w:hAnsi="Times New Roman" w:cs="Times New Roman"/>
-          <w:sz w:val="24"/>
-          <w:szCs w:val="24"/>
-        </w:rPr>
-      </w:pPr>
-      <w:r>
-        <w:rPr>
-          <w:rFonts w:ascii="Times New Roman" w:hAnsi="Times New Roman" w:cs="Times New Roman"/>
-          <w:sz w:val="24"/>
-          <w:szCs w:val="24"/>
-        </w:rPr>
-        <w:t>Users just need to type /help, and then they can see the details.</w:t>
-      </w:r>
-    </w:p>
-    <w:p>
-      <w:pPr>
-        <w:rPr>
-          <w:rFonts w:ascii="Times New Roman" w:hAnsi="Times New Roman" w:cs="Times New Roman"/>
-          <w:sz w:val="24"/>
-          <w:szCs w:val="24"/>
-        </w:rPr>
-      </w:pPr>
-      <w:r>
-        <w:rPr>
-          <w:rFonts w:ascii="Times New Roman" w:hAnsi="Times New Roman" w:cs="Times New Roman"/>
-          <w:sz w:val="24"/>
-          <w:szCs w:val="24"/>
-        </w:rPr>
-        <w:t>It shows how to use the command find and share by a tip</w:t>
-      </w:r>
-      <w:r>
-        <w:rPr>
-          <w:rFonts w:ascii="Times New Roman" w:hAnsi="Times New Roman" w:cs="Times New Roman"/>
-          <w:sz w:val="24"/>
-          <w:szCs w:val="24"/>
-        </w:rPr>
-        <w:t xml:space="preserve">. If user click the text ‘/find’ in blue, the bot will show the usage. </w:t>
-      </w:r>
-      <w:r>
-        <w:rPr>
-          <w:rFonts w:ascii="Times New Roman" w:hAnsi="Times New Roman" w:cs="Times New Roman"/>
-          <w:sz w:val="24"/>
-          <w:szCs w:val="24"/>
-        </w:rPr>
-        <w:t>If user click the text ‘</w:t>
-      </w:r>
-      <w:r>
-        <w:rPr>
-          <w:rFonts w:ascii="Times New Roman" w:hAnsi="Times New Roman" w:cs="Times New Roman"/>
-          <w:sz w:val="24"/>
-          <w:szCs w:val="24"/>
-        </w:rPr>
-        <w:t>/share</w:t>
-      </w:r>
-      <w:r>
-        <w:rPr>
-          <w:rFonts w:ascii="Times New Roman" w:hAnsi="Times New Roman" w:cs="Times New Roman"/>
-          <w:sz w:val="24"/>
-          <w:szCs w:val="24"/>
-        </w:rPr>
-        <w:t xml:space="preserve">’ in blue, the bot will show the usage </w:t>
-      </w:r>
-      <w:r>
-        <w:rPr>
-          <w:rFonts w:ascii="Times New Roman" w:hAnsi="Times New Roman" w:cs="Times New Roman"/>
-          <w:sz w:val="24"/>
-          <w:szCs w:val="24"/>
-        </w:rPr>
-        <w:t>as well.</w:t>
-      </w:r>
-    </w:p>
-    <w:p>
-      <w:pPr>
-        <w:rPr>
-          <w:rFonts w:ascii="Times New Roman" w:hAnsi="Times New Roman" w:cs="Times New Roman"/>
-          <w:sz w:val="24"/>
-          <w:szCs w:val="24"/>
-        </w:rPr>
-      </w:pPr>
-    </w:p>
-    <w:p>
-      <w:pPr>
-        <w:rPr>
-          <w:rFonts w:ascii="Times New Roman" w:hAnsi="Times New Roman" w:cs="Times New Roman" w:hint="eastAsia"/>
-          <w:sz w:val="24"/>
-          <w:szCs w:val="24"/>
-        </w:rPr>
-      </w:pPr>
-      <w:r>
-        <w:rPr>
-          <w:rFonts w:ascii="Times New Roman" w:hAnsi="Times New Roman" w:cs="Times New Roman" w:hint="eastAsia"/>
-          <w:sz w:val="24"/>
-          <w:szCs w:val="24"/>
-        </w:rPr>
         <w:t>H</w:t>
       </w:r>
       <w:r>
@@ -1072,12 +1176,10 @@
       </w:r>
     </w:p>
     <w:p>
-      <w:pPr>
-        <w:rPr>
-          <w:rFonts w:hint="eastAsia"/>
-        </w:rPr>
-      </w:pPr>
-      <w:r>
+      <w:r>
+        <w:rPr>
+          <w:noProof/>
+        </w:rPr>
         <w:drawing>
           <wp:inline distT="0" distB="0" distL="0" distR="0" wp14:anchorId="34589D9C" wp14:editId="2F5AC39E">
             <wp:extent cx="5274310" cy="3816985"/>
@@ -1234,6 +1336,7 @@
         </w:rPr>
         <w:t xml:space="preserve">sers need to type /find with the website name like </w:t>
       </w:r>
+      <w:proofErr w:type="spellStart"/>
       <w:r>
         <w:rPr>
           <w:rFonts w:ascii="Times New Roman" w:hAnsi="Times New Roman" w:cs="Times New Roman"/>
@@ -1242,6 +1345,7 @@
         </w:rPr>
         <w:t>FoodNetwork</w:t>
       </w:r>
+      <w:proofErr w:type="spellEnd"/>
       <w:r>
         <w:rPr>
           <w:rFonts w:ascii="Times New Roman" w:hAnsi="Times New Roman" w:cs="Times New Roman"/>
@@ -1250,6 +1354,7 @@
         </w:rPr>
         <w:t xml:space="preserve">, </w:t>
       </w:r>
+      <w:proofErr w:type="spellStart"/>
       <w:r>
         <w:rPr>
           <w:rFonts w:ascii="Times New Roman" w:hAnsi="Times New Roman" w:cs="Times New Roman"/>
@@ -1258,6 +1363,7 @@
         </w:rPr>
         <w:t>BettyCrocker</w:t>
       </w:r>
+      <w:proofErr w:type="spellEnd"/>
       <w:r>
         <w:rPr>
           <w:rFonts w:ascii="Times New Roman" w:hAnsi="Times New Roman" w:cs="Times New Roman"/>
@@ -1266,6 +1372,7 @@
         </w:rPr>
         <w:t xml:space="preserve">, </w:t>
       </w:r>
+      <w:proofErr w:type="spellStart"/>
       <w:r>
         <w:rPr>
           <w:rFonts w:ascii="Times New Roman" w:hAnsi="Times New Roman" w:cs="Times New Roman"/>
@@ -1274,6 +1381,7 @@
         </w:rPr>
         <w:t>Allrecipes</w:t>
       </w:r>
+      <w:proofErr w:type="spellEnd"/>
       <w:r>
         <w:rPr>
           <w:rFonts w:ascii="Times New Roman" w:hAnsi="Times New Roman" w:cs="Times New Roman"/>
@@ -1282,6 +1390,7 @@
         </w:rPr>
         <w:t xml:space="preserve">, </w:t>
       </w:r>
+      <w:proofErr w:type="spellStart"/>
       <w:r>
         <w:rPr>
           <w:rFonts w:ascii="Times New Roman" w:hAnsi="Times New Roman" w:cs="Times New Roman"/>
@@ -1290,6 +1399,7 @@
         </w:rPr>
         <w:t>MarthaStewart</w:t>
       </w:r>
+      <w:proofErr w:type="spellEnd"/>
       <w:r>
         <w:rPr>
           <w:rFonts w:ascii="Times New Roman" w:hAnsi="Times New Roman" w:cs="Times New Roman"/>
@@ -1319,17 +1429,17 @@
     <w:p>
       <w:pPr>
         <w:rPr>
+          <w:rFonts w:ascii="Times New Roman" w:hAnsi="Times New Roman" w:cs="Times New Roman"/>
+          <w:sz w:val="24"/>
+          <w:szCs w:val="24"/>
+        </w:rPr>
+      </w:pPr>
+      <w:r>
+        <w:rPr>
           <w:rFonts w:ascii="Times New Roman" w:hAnsi="Times New Roman" w:cs="Times New Roman" w:hint="eastAsia"/>
           <w:sz w:val="24"/>
           <w:szCs w:val="24"/>
         </w:rPr>
-      </w:pPr>
-      <w:r>
-        <w:rPr>
-          <w:rFonts w:ascii="Times New Roman" w:hAnsi="Times New Roman" w:cs="Times New Roman" w:hint="eastAsia"/>
-          <w:sz w:val="24"/>
-          <w:szCs w:val="24"/>
-        </w:rPr>
         <w:t>H</w:t>
       </w:r>
       <w:r>
@@ -1344,6 +1454,9 @@
     <w:p/>
     <w:p>
       <w:r>
+        <w:rPr>
+          <w:noProof/>
+        </w:rPr>
         <w:drawing>
           <wp:inline distT="0" distB="0" distL="0" distR="0" wp14:anchorId="4D46010F" wp14:editId="505D892C">
             <wp:extent cx="4359070" cy="4678680"/>
@@ -1383,6 +1496,9 @@
     </w:p>
     <w:p>
       <w:r>
+        <w:rPr>
+          <w:noProof/>
+        </w:rPr>
         <w:lastRenderedPageBreak/>
         <w:drawing>
           <wp:inline distT="0" distB="0" distL="0" distR="0" wp14:anchorId="003A57A7" wp14:editId="3BF0F41C">
@@ -1518,17 +1634,17 @@
     <w:p>
       <w:pPr>
         <w:rPr>
+          <w:rFonts w:ascii="Times New Roman" w:hAnsi="Times New Roman" w:cs="Times New Roman"/>
+          <w:sz w:val="24"/>
+          <w:szCs w:val="24"/>
+        </w:rPr>
+      </w:pPr>
+      <w:r>
+        <w:rPr>
           <w:rFonts w:ascii="Times New Roman" w:hAnsi="Times New Roman" w:cs="Times New Roman" w:hint="eastAsia"/>
           <w:sz w:val="24"/>
           <w:szCs w:val="24"/>
         </w:rPr>
-      </w:pPr>
-      <w:r>
-        <w:rPr>
-          <w:rFonts w:ascii="Times New Roman" w:hAnsi="Times New Roman" w:cs="Times New Roman" w:hint="eastAsia"/>
-          <w:sz w:val="24"/>
-          <w:szCs w:val="24"/>
-        </w:rPr>
         <w:t>H</w:t>
       </w:r>
       <w:r>
@@ -1542,6 +1658,9 @@
     </w:p>
     <w:p>
       <w:r>
+        <w:rPr>
+          <w:noProof/>
+        </w:rPr>
         <w:drawing>
           <wp:inline distT="0" distB="0" distL="0" distR="0" wp14:anchorId="138F82A9" wp14:editId="77054ACF">
             <wp:extent cx="3878580" cy="2996957"/>
@@ -1640,7 +1759,29 @@
           <w:sz w:val="24"/>
           <w:szCs w:val="24"/>
         </w:rPr>
-        <w:t>U Yuankang 21414122</w:t>
+        <w:t xml:space="preserve">U </w:t>
+      </w:r>
+      <w:proofErr w:type="spellStart"/>
+      <w:r>
+        <w:rPr>
+          <w:rFonts w:ascii="Times New Roman" w:hAnsi="Times New Roman" w:cs="Times New Roman"/>
+          <w:b/>
+          <w:bCs/>
+          <w:sz w:val="24"/>
+          <w:szCs w:val="24"/>
+        </w:rPr>
+        <w:t>Yuankang</w:t>
+      </w:r>
+      <w:proofErr w:type="spellEnd"/>
+      <w:r>
+        <w:rPr>
+          <w:rFonts w:ascii="Times New Roman" w:hAnsi="Times New Roman" w:cs="Times New Roman"/>
+          <w:b/>
+          <w:bCs/>
+          <w:sz w:val="24"/>
+          <w:szCs w:val="24"/>
+        </w:rPr>
+        <w:t xml:space="preserve"> 21414122</w:t>
       </w:r>
     </w:p>
     <w:p>
@@ -1722,7 +1863,29 @@
           <w:sz w:val="24"/>
           <w:szCs w:val="24"/>
         </w:rPr>
-        <w:t>onnect the app with a database cloud provider. (ScaleGrid)</w:t>
+        <w:t>onnect the app with a database cloud provider. (</w:t>
+      </w:r>
+      <w:proofErr w:type="spellStart"/>
+      <w:r>
+        <w:rPr>
+          <w:rFonts w:ascii="Times New Roman" w:hAnsi="Times New Roman" w:cs="Times New Roman"/>
+          <w:b/>
+          <w:bCs/>
+          <w:sz w:val="24"/>
+          <w:szCs w:val="24"/>
+        </w:rPr>
+        <w:t>ScaleGrid</w:t>
+      </w:r>
+      <w:proofErr w:type="spellEnd"/>
+      <w:r>
+        <w:rPr>
+          <w:rFonts w:ascii="Times New Roman" w:hAnsi="Times New Roman" w:cs="Times New Roman"/>
+          <w:b/>
+          <w:bCs/>
+          <w:sz w:val="24"/>
+          <w:szCs w:val="24"/>
+        </w:rPr>
+        <w:t>)</w:t>
       </w:r>
     </w:p>
     <w:p>
@@ -1785,7 +1948,29 @@
           <w:sz w:val="24"/>
           <w:szCs w:val="24"/>
         </w:rPr>
-        <w:t xml:space="preserve">an Yaoyang </w:t>
+        <w:t xml:space="preserve">an </w:t>
+      </w:r>
+      <w:proofErr w:type="spellStart"/>
+      <w:r>
+        <w:rPr>
+          <w:rFonts w:ascii="Times New Roman" w:hAnsi="Times New Roman" w:cs="Times New Roman"/>
+          <w:b/>
+          <w:bCs/>
+          <w:sz w:val="24"/>
+          <w:szCs w:val="24"/>
+        </w:rPr>
+        <w:t>Yaoyang</w:t>
+      </w:r>
+      <w:proofErr w:type="spellEnd"/>
+      <w:r>
+        <w:rPr>
+          <w:rFonts w:ascii="Times New Roman" w:hAnsi="Times New Roman" w:cs="Times New Roman"/>
+          <w:b/>
+          <w:bCs/>
+          <w:sz w:val="24"/>
+          <w:szCs w:val="24"/>
+        </w:rPr>
+        <w:t xml:space="preserve"> </w:t>
       </w:r>
     </w:p>
     <w:p>

</xml_diff>